<commit_message>
Update all three exercises
Update: Conditionals, While loops, for loops exercises.
</commit_message>
<xml_diff>
--- a/csa_conditionals_exercise.docx
+++ b/csa_conditionals_exercise.docx
@@ -210,7 +210,7 @@
         <w:rPr>
           <w:rFonts w:ascii="Georgia" w:hAnsi="Georgia"/>
           <w:b/>
-          <w:sz w:val="24"/>
+          <w:sz w:val="28"/>
           <w:szCs w:val="24"/>
         </w:rPr>
       </w:pPr>
@@ -219,7 +219,7 @@
         <w:rPr>
           <w:rFonts w:ascii="Georgia" w:hAnsi="Georgia"/>
           <w:b/>
-          <w:sz w:val="24"/>
+          <w:sz w:val="28"/>
           <w:szCs w:val="24"/>
         </w:rPr>
         <w:t>MyMath</w:t>
@@ -229,7 +229,7 @@
         <w:rPr>
           <w:rFonts w:ascii="Georgia" w:hAnsi="Georgia"/>
           <w:b/>
-          <w:sz w:val="24"/>
+          <w:sz w:val="28"/>
           <w:szCs w:val="24"/>
         </w:rPr>
         <w:t xml:space="preserve"> Class</w:t>
@@ -1168,27 +1168,34 @@
         <w:rPr>
           <w:rFonts w:ascii="Georgia" w:hAnsi="Georgia"/>
           <w:b/>
-          <w:sz w:val="24"/>
-          <w:szCs w:val="24"/>
-        </w:rPr>
-      </w:pPr>
-      <w:proofErr w:type="spellStart"/>
+          <w:sz w:val="28"/>
+          <w:szCs w:val="24"/>
+        </w:rPr>
+      </w:pPr>
       <w:r>
         <w:rPr>
           <w:rFonts w:ascii="Georgia" w:hAnsi="Georgia"/>
           <w:b/>
-          <w:sz w:val="24"/>
+          <w:sz w:val="28"/>
           <w:szCs w:val="24"/>
         </w:rPr>
         <w:lastRenderedPageBreak/>
-        <w:t>PayCheck</w:t>
-      </w:r>
-      <w:proofErr w:type="spellEnd"/>
+        <w:t>Payc</w:t>
+      </w:r>
       <w:r>
         <w:rPr>
           <w:rFonts w:ascii="Georgia" w:hAnsi="Georgia"/>
           <w:b/>
-          <w:sz w:val="24"/>
+          <w:sz w:val="28"/>
+          <w:szCs w:val="24"/>
+        </w:rPr>
+        <w:t>heck</w:t>
+      </w:r>
+      <w:r>
+        <w:rPr>
+          <w:rFonts w:ascii="Georgia" w:hAnsi="Georgia"/>
+          <w:b/>
+          <w:sz w:val="28"/>
           <w:szCs w:val="24"/>
         </w:rPr>
         <w:t xml:space="preserve"> </w:t>
@@ -1197,7 +1204,7 @@
         <w:rPr>
           <w:rFonts w:ascii="Georgia" w:hAnsi="Georgia"/>
           <w:b/>
-          <w:sz w:val="24"/>
+          <w:sz w:val="28"/>
           <w:szCs w:val="24"/>
         </w:rPr>
         <w:t>Class</w:t>
@@ -1225,16 +1232,22 @@
         </w:rPr>
         <w:t xml:space="preserve">Define a class called </w:t>
       </w:r>
-      <w:proofErr w:type="spellStart"/>
-      <w:r>
-        <w:rPr>
-          <w:rFonts w:ascii="Courier New" w:hAnsi="Courier New" w:cs="Courier New"/>
-          <w:sz w:val="24"/>
-          <w:szCs w:val="24"/>
-        </w:rPr>
-        <w:t>PayCheck</w:t>
-      </w:r>
-      <w:proofErr w:type="spellEnd"/>
+      <w:r>
+        <w:rPr>
+          <w:rFonts w:ascii="Courier New" w:hAnsi="Courier New" w:cs="Courier New"/>
+          <w:sz w:val="24"/>
+          <w:szCs w:val="24"/>
+        </w:rPr>
+        <w:t>Payc</w:t>
+      </w:r>
+      <w:r>
+        <w:rPr>
+          <w:rFonts w:ascii="Courier New" w:hAnsi="Courier New" w:cs="Courier New"/>
+          <w:sz w:val="24"/>
+          <w:szCs w:val="24"/>
+        </w:rPr>
+        <w:t>heck</w:t>
+      </w:r>
       <w:r>
         <w:rPr>
           <w:rFonts w:ascii="Georgia" w:hAnsi="Georgia"/>
@@ -1614,7 +1627,25 @@
           <w:sz w:val="24"/>
           <w:szCs w:val="24"/>
         </w:rPr>
-        <w:t xml:space="preserve"> worked 40 hours in the given week and earn $10 or less per hour.</w:t>
+        <w:t xml:space="preserve"> worked 40</w:t>
+      </w:r>
+      <w:bookmarkStart w:id="0" w:name="_GoBack"/>
+      <w:bookmarkEnd w:id="0"/>
+      <w:r>
+        <w:rPr>
+          <w:rFonts w:ascii="Georgia" w:hAnsi="Georgia"/>
+          <w:sz w:val="24"/>
+          <w:szCs w:val="24"/>
+        </w:rPr>
+        <w:t xml:space="preserve"> or more</w:t>
+      </w:r>
+      <w:r>
+        <w:rPr>
+          <w:rFonts w:ascii="Georgia" w:hAnsi="Georgia"/>
+          <w:sz w:val="24"/>
+          <w:szCs w:val="24"/>
+        </w:rPr>
+        <w:t xml:space="preserve"> hours in the given week and earn $10 or less per hour.</w:t>
       </w:r>
     </w:p>
     <w:p>
@@ -1733,7 +1764,47 @@
           <w:sz w:val="24"/>
           <w:szCs w:val="24"/>
         </w:rPr>
-        <w:t xml:space="preserve"> Worked: 33  Hourly Rate: $10  Total taxes: $22.1  Total pay:  $353.1</w:t>
+        <w:t xml:space="preserve"> Worked: 33  Ho</w:t>
+      </w:r>
+      <w:r>
+        <w:rPr>
+          <w:rFonts w:ascii="Batang" w:eastAsia="Batang" w:hAnsi="Batang"/>
+          <w:sz w:val="24"/>
+          <w:szCs w:val="24"/>
+        </w:rPr>
+        <w:t>urly Rate: $10  Total taxes: $16</w:t>
+      </w:r>
+      <w:r>
+        <w:rPr>
+          <w:rFonts w:ascii="Batang" w:eastAsia="Batang" w:hAnsi="Batang"/>
+          <w:sz w:val="24"/>
+          <w:szCs w:val="24"/>
+        </w:rPr>
+        <w:t>.</w:t>
+      </w:r>
+      <w:r>
+        <w:rPr>
+          <w:rFonts w:ascii="Batang" w:eastAsia="Batang" w:hAnsi="Batang"/>
+          <w:sz w:val="24"/>
+          <w:szCs w:val="24"/>
+        </w:rPr>
+        <w:t>5</w:t>
+      </w:r>
+      <w:r>
+        <w:rPr>
+          <w:rFonts w:ascii="Batang" w:eastAsia="Batang" w:hAnsi="Batang"/>
+          <w:sz w:val="24"/>
+          <w:szCs w:val="24"/>
+        </w:rPr>
+        <w:t xml:space="preserve">  Total pay:  $</w:t>
+      </w:r>
+      <w:r>
+        <w:rPr>
+          <w:rFonts w:ascii="Batang" w:eastAsia="Batang" w:hAnsi="Batang"/>
+          <w:sz w:val="24"/>
+          <w:szCs w:val="24"/>
+        </w:rPr>
+        <w:t>313.5</w:t>
       </w:r>
     </w:p>
     <w:p>
@@ -1961,7 +2032,7 @@
         <w:rPr>
           <w:rFonts w:ascii="Georgia" w:hAnsi="Georgia"/>
           <w:b/>
-          <w:sz w:val="24"/>
+          <w:sz w:val="28"/>
           <w:szCs w:val="24"/>
         </w:rPr>
       </w:pPr>
@@ -1970,7 +2041,7 @@
         <w:rPr>
           <w:rFonts w:ascii="Georgia" w:hAnsi="Georgia"/>
           <w:b/>
-          <w:sz w:val="24"/>
+          <w:sz w:val="28"/>
           <w:szCs w:val="24"/>
         </w:rPr>
         <w:lastRenderedPageBreak/>
@@ -1981,7 +2052,7 @@
         <w:rPr>
           <w:rFonts w:ascii="Georgia" w:hAnsi="Georgia"/>
           <w:b/>
-          <w:sz w:val="24"/>
+          <w:sz w:val="28"/>
           <w:szCs w:val="24"/>
         </w:rPr>
         <w:t xml:space="preserve"> Class</w:t>
@@ -2286,6 +2357,128 @@
         </w:numPr>
         <w:spacing w:line="320" w:lineRule="atLeast"/>
         <w:rPr>
+          <w:rFonts w:ascii="Courier New" w:hAnsi="Courier New" w:cs="Courier New"/>
+          <w:sz w:val="24"/>
+          <w:szCs w:val="24"/>
+        </w:rPr>
+      </w:pPr>
+      <w:proofErr w:type="spellStart"/>
+      <w:proofErr w:type="gramStart"/>
+      <w:r>
+        <w:rPr>
+          <w:rFonts w:ascii="Courier New" w:hAnsi="Courier New" w:cs="Courier New"/>
+          <w:sz w:val="24"/>
+          <w:szCs w:val="24"/>
+        </w:rPr>
+        <w:t>statement</w:t>
+      </w:r>
+      <w:r>
+        <w:rPr>
+          <w:rFonts w:ascii="Courier New" w:hAnsi="Courier New" w:cs="Courier New"/>
+          <w:sz w:val="24"/>
+          <w:szCs w:val="24"/>
+        </w:rPr>
+        <w:t>Details</w:t>
+      </w:r>
+      <w:proofErr w:type="spellEnd"/>
+      <w:r>
+        <w:rPr>
+          <w:rFonts w:ascii="Courier New" w:hAnsi="Courier New" w:cs="Courier New"/>
+          <w:sz w:val="24"/>
+          <w:szCs w:val="24"/>
+        </w:rPr>
+        <w:t>(</w:t>
+      </w:r>
+      <w:proofErr w:type="gramEnd"/>
+      <w:r>
+        <w:rPr>
+          <w:rFonts w:ascii="Courier New" w:hAnsi="Courier New" w:cs="Courier New"/>
+          <w:sz w:val="24"/>
+          <w:szCs w:val="24"/>
+        </w:rPr>
+        <w:t>)</w:t>
+      </w:r>
+      <w:r>
+        <w:rPr>
+          <w:rFonts w:ascii="Courier New" w:hAnsi="Courier New" w:cs="Courier New"/>
+          <w:sz w:val="24"/>
+          <w:szCs w:val="24"/>
+        </w:rPr>
+        <w:t xml:space="preserve">  </w:t>
+      </w:r>
+      <w:r>
+        <w:rPr>
+          <w:rFonts w:ascii="Georgia" w:hAnsi="Georgia" w:cs="Courier New"/>
+          <w:sz w:val="24"/>
+          <w:szCs w:val="24"/>
+        </w:rPr>
+        <w:t>The details of the statement. Formatted output:</w:t>
+      </w:r>
+    </w:p>
+    <w:p>
+      <w:pPr>
+        <w:spacing w:line="320" w:lineRule="atLeast"/>
+        <w:ind w:firstLine="720"/>
+        <w:rPr>
+          <w:rFonts w:ascii="Batang" w:eastAsia="Batang" w:hAnsi="Batang"/>
+          <w:sz w:val="24"/>
+          <w:szCs w:val="24"/>
+        </w:rPr>
+      </w:pPr>
+      <w:r>
+        <w:rPr>
+          <w:rFonts w:ascii="Batang" w:eastAsia="Batang" w:hAnsi="Batang"/>
+          <w:sz w:val="24"/>
+          <w:szCs w:val="24"/>
+        </w:rPr>
+        <w:t xml:space="preserve">  </w:t>
+      </w:r>
+      <w:r>
+        <w:rPr>
+          <w:rFonts w:ascii="Batang" w:eastAsia="Batang" w:hAnsi="Batang"/>
+          <w:sz w:val="24"/>
+          <w:szCs w:val="24"/>
+        </w:rPr>
+        <w:t xml:space="preserve">Customer: Peter </w:t>
+      </w:r>
+      <w:proofErr w:type="spellStart"/>
+      <w:proofErr w:type="gramStart"/>
+      <w:r>
+        <w:rPr>
+          <w:rFonts w:ascii="Batang" w:eastAsia="Batang" w:hAnsi="Batang"/>
+          <w:sz w:val="24"/>
+          <w:szCs w:val="24"/>
+        </w:rPr>
+        <w:t>Newbee</w:t>
+      </w:r>
+      <w:proofErr w:type="spellEnd"/>
+      <w:r>
+        <w:rPr>
+          <w:rFonts w:ascii="Batang" w:eastAsia="Batang" w:hAnsi="Batang"/>
+          <w:sz w:val="24"/>
+          <w:szCs w:val="24"/>
+        </w:rPr>
+        <w:t xml:space="preserve">  Current</w:t>
+      </w:r>
+      <w:proofErr w:type="gramEnd"/>
+      <w:r>
+        <w:rPr>
+          <w:rFonts w:ascii="Batang" w:eastAsia="Batang" w:hAnsi="Batang"/>
+          <w:sz w:val="24"/>
+          <w:szCs w:val="24"/>
+        </w:rPr>
+        <w:t xml:space="preserve"> Balance: $600.9  Age of debt: 20 days</w:t>
+      </w:r>
+    </w:p>
+    <w:p>
+      <w:pPr>
+        <w:pStyle w:val="ListParagraph"/>
+        <w:numPr>
+          <w:ilvl w:val="2"/>
+          <w:numId w:val="5"/>
+        </w:numPr>
+        <w:spacing w:line="320" w:lineRule="atLeast"/>
+        <w:rPr>
           <w:rFonts w:ascii="Georgia" w:hAnsi="Georgia"/>
           <w:b/>
           <w:sz w:val="20"/>
@@ -2348,41 +2541,7 @@
           <w:sz w:val="24"/>
           <w:szCs w:val="24"/>
         </w:rPr>
-        <w:t xml:space="preserve">Customer: Peter </w:t>
-      </w:r>
-      <w:proofErr w:type="spellStart"/>
-      <w:r>
-        <w:rPr>
-          <w:rFonts w:ascii="Georgia" w:hAnsi="Georgia"/>
-          <w:sz w:val="24"/>
-          <w:szCs w:val="24"/>
-        </w:rPr>
-        <w:t>Newbee</w:t>
-      </w:r>
-      <w:proofErr w:type="spellEnd"/>
-      <w:r>
-        <w:rPr>
-          <w:rFonts w:ascii="Georgia" w:hAnsi="Georgia"/>
-          <w:sz w:val="24"/>
-          <w:szCs w:val="24"/>
-        </w:rPr>
-        <w:t xml:space="preserve">  </w:t>
-      </w:r>
-      <w:r>
-        <w:rPr>
-          <w:rFonts w:ascii="Georgia" w:hAnsi="Georgia"/>
-          <w:sz w:val="24"/>
-          <w:szCs w:val="24"/>
-        </w:rPr>
-        <w:t>Current Balance</w:t>
-      </w:r>
-      <w:r>
-        <w:rPr>
-          <w:rFonts w:ascii="Georgia" w:hAnsi="Georgia"/>
-          <w:sz w:val="24"/>
-          <w:szCs w:val="24"/>
-        </w:rPr>
-        <w:t xml:space="preserve">: $600.9  Age of debt: 20 days  -  </w:t>
+        <w:t xml:space="preserve">-  </w:t>
       </w:r>
       <w:proofErr w:type="spellStart"/>
       <w:r>
@@ -2548,18 +2707,89 @@
         <w:spacing w:after="0" w:line="320" w:lineRule="atLeast"/>
         <w:rPr>
           <w:rFonts w:ascii="Georgia" w:hAnsi="Georgia"/>
-          <w:sz w:val="24"/>
-          <w:szCs w:val="24"/>
-        </w:rPr>
-      </w:pPr>
-      <w:r>
-        <w:rPr>
-          <w:rFonts w:ascii="Georgia" w:hAnsi="Georgia"/>
           <w:b/>
-          <w:sz w:val="24"/>
-          <w:szCs w:val="24"/>
-        </w:rPr>
-        <w:t>Test this with as many possible combinations as it takes to test each condition!!!</w:t>
+          <w:sz w:val="20"/>
+          <w:szCs w:val="24"/>
+        </w:rPr>
+      </w:pPr>
+      <w:r>
+        <w:rPr>
+          <w:rFonts w:ascii="Georgia" w:hAnsi="Georgia"/>
+          <w:b/>
+          <w:sz w:val="20"/>
+          <w:szCs w:val="24"/>
+        </w:rPr>
+        <w:t>You</w:t>
+      </w:r>
+      <w:r>
+        <w:rPr>
+          <w:rFonts w:ascii="Georgia" w:hAnsi="Georgia"/>
+          <w:b/>
+          <w:sz w:val="20"/>
+          <w:szCs w:val="24"/>
+        </w:rPr>
+        <w:t xml:space="preserve"> must </w:t>
+      </w:r>
+      <w:r>
+        <w:rPr>
+          <w:rFonts w:ascii="Georgia" w:hAnsi="Georgia"/>
+          <w:b/>
+          <w:sz w:val="28"/>
+          <w:szCs w:val="24"/>
+          <w:u w:val="single"/>
+        </w:rPr>
+        <w:t>use nested if statements</w:t>
+      </w:r>
+      <w:r>
+        <w:rPr>
+          <w:rFonts w:ascii="Georgia" w:hAnsi="Georgia"/>
+          <w:b/>
+          <w:sz w:val="28"/>
+          <w:szCs w:val="24"/>
+        </w:rPr>
+        <w:t xml:space="preserve"> </w:t>
+      </w:r>
+      <w:r>
+        <w:rPr>
+          <w:rFonts w:ascii="Georgia" w:hAnsi="Georgia"/>
+          <w:b/>
+          <w:sz w:val="20"/>
+          <w:szCs w:val="24"/>
+        </w:rPr>
+        <w:t>in this method.</w:t>
+      </w:r>
+    </w:p>
+    <w:p>
+      <w:pPr>
+        <w:pStyle w:val="ListParagraph"/>
+        <w:numPr>
+          <w:ilvl w:val="1"/>
+          <w:numId w:val="1"/>
+        </w:numPr>
+        <w:spacing w:after="0" w:line="320" w:lineRule="atLeast"/>
+        <w:rPr>
+          <w:rFonts w:ascii="Georgia" w:hAnsi="Georgia"/>
+          <w:sz w:val="24"/>
+          <w:szCs w:val="24"/>
+        </w:rPr>
+      </w:pPr>
+      <w:r>
+        <w:rPr>
+          <w:rFonts w:ascii="Georgia" w:hAnsi="Georgia"/>
+          <w:b/>
+          <w:sz w:val="20"/>
+          <w:szCs w:val="24"/>
+        </w:rPr>
+        <w:t>Test this with as many possible combinations as it</w:t>
+      </w:r>
+      <w:r>
+        <w:rPr>
+          <w:rFonts w:ascii="Georgia" w:hAnsi="Georgia"/>
+          <w:b/>
+          <w:sz w:val="20"/>
+          <w:szCs w:val="24"/>
+        </w:rPr>
+        <w:t xml:space="preserve"> takes to test each condition!</w:t>
       </w:r>
     </w:p>
     <w:p>
@@ -2583,7 +2813,7 @@
           <w:sz w:val="24"/>
           <w:szCs w:val="24"/>
         </w:rPr>
-        <w:t>Create one object instance per test.</w:t>
+        <w:t>Create one object instance.</w:t>
       </w:r>
     </w:p>
     <w:p>
@@ -2607,7 +2837,7 @@
           <w:sz w:val="24"/>
           <w:szCs w:val="24"/>
         </w:rPr>
-        <w:t>Make sure you use getters and setters during testing.</w:t>
+        <w:t>After the initial test, use the same object instance by modifying the data values using setters.</w:t>
       </w:r>
     </w:p>
     <w:p>
@@ -2617,7 +2847,7 @@
           <w:ilvl w:val="2"/>
           <w:numId w:val="1"/>
         </w:numPr>
-        <w:spacing w:after="120" w:line="320" w:lineRule="atLeast"/>
+        <w:spacing w:line="320" w:lineRule="atLeast"/>
         <w:ind w:left="2174" w:hanging="187"/>
         <w:rPr>
           <w:rFonts w:ascii="Georgia" w:hAnsi="Georgia"/>
@@ -2628,43 +2858,425 @@
       <w:r>
         <w:rPr>
           <w:rFonts w:ascii="Georgia" w:hAnsi="Georgia"/>
+          <w:sz w:val="24"/>
+          <w:szCs w:val="24"/>
+        </w:rPr>
+        <w:t xml:space="preserve">Print the next statement using the </w:t>
+      </w:r>
+      <w:proofErr w:type="spellStart"/>
+      <w:proofErr w:type="gramStart"/>
+      <w:r>
+        <w:rPr>
+          <w:rFonts w:ascii="Courier New" w:hAnsi="Courier New" w:cs="Courier New"/>
+          <w:sz w:val="24"/>
+          <w:szCs w:val="24"/>
+        </w:rPr>
+        <w:t>statementDetails</w:t>
+      </w:r>
+      <w:proofErr w:type="spellEnd"/>
+      <w:r>
+        <w:rPr>
+          <w:rFonts w:ascii="Courier New" w:hAnsi="Courier New" w:cs="Courier New"/>
+          <w:sz w:val="24"/>
+          <w:szCs w:val="24"/>
+        </w:rPr>
+        <w:t>(</w:t>
+      </w:r>
+      <w:proofErr w:type="gramEnd"/>
+      <w:r>
+        <w:rPr>
+          <w:rFonts w:ascii="Courier New" w:hAnsi="Courier New" w:cs="Courier New"/>
+          <w:sz w:val="24"/>
+          <w:szCs w:val="24"/>
+        </w:rPr>
+        <w:t>)</w:t>
+      </w:r>
+      <w:r>
+        <w:rPr>
+          <w:rFonts w:ascii="Georgia" w:hAnsi="Georgia"/>
+          <w:sz w:val="24"/>
+          <w:szCs w:val="24"/>
+        </w:rPr>
+        <w:t xml:space="preserve"> and </w:t>
+      </w:r>
+      <w:proofErr w:type="spellStart"/>
+      <w:r>
+        <w:rPr>
+          <w:rFonts w:ascii="Courier New" w:hAnsi="Courier New" w:cs="Courier New"/>
+          <w:sz w:val="24"/>
+          <w:szCs w:val="24"/>
+        </w:rPr>
+        <w:t>calc</w:t>
+      </w:r>
+      <w:r>
+        <w:rPr>
+          <w:rFonts w:ascii="Courier New" w:hAnsi="Courier New" w:cs="Courier New"/>
+          <w:sz w:val="24"/>
+          <w:szCs w:val="24"/>
+        </w:rPr>
+        <w:t>Statement</w:t>
+      </w:r>
+      <w:proofErr w:type="spellEnd"/>
+      <w:r>
+        <w:rPr>
+          <w:rFonts w:ascii="Courier New" w:hAnsi="Courier New" w:cs="Courier New"/>
+          <w:sz w:val="24"/>
+          <w:szCs w:val="24"/>
+        </w:rPr>
+        <w:t>()</w:t>
+      </w:r>
+      <w:r>
+        <w:rPr>
+          <w:rFonts w:ascii="Georgia" w:hAnsi="Georgia"/>
+          <w:sz w:val="24"/>
+          <w:szCs w:val="24"/>
+        </w:rPr>
+        <w:t xml:space="preserve"> methods.</w:t>
+      </w:r>
+    </w:p>
+    <w:p>
+      <w:pPr>
+        <w:pStyle w:val="ListParagraph"/>
+        <w:numPr>
+          <w:ilvl w:val="2"/>
+          <w:numId w:val="1"/>
+        </w:numPr>
+        <w:spacing w:line="320" w:lineRule="atLeast"/>
+        <w:ind w:left="2174" w:hanging="187"/>
+        <w:rPr>
+          <w:rFonts w:ascii="Georgia" w:hAnsi="Georgia"/>
+          <w:sz w:val="24"/>
+          <w:szCs w:val="24"/>
+        </w:rPr>
+      </w:pPr>
+      <w:r>
+        <w:rPr>
+          <w:rFonts w:ascii="Georgia" w:hAnsi="Georgia"/>
+          <w:sz w:val="24"/>
+          <w:szCs w:val="24"/>
+        </w:rPr>
+        <w:t>Repeat until you have tested all the conditions.</w:t>
+      </w:r>
+    </w:p>
+    <w:p>
+      <w:pPr>
+        <w:spacing w:after="120" w:line="240" w:lineRule="auto"/>
+        <w:rPr>
+          <w:rFonts w:ascii="Georgia" w:hAnsi="Georgia"/>
+          <w:b/>
+          <w:sz w:val="24"/>
+          <w:szCs w:val="24"/>
+        </w:rPr>
+      </w:pPr>
+    </w:p>
+    <w:p>
+      <w:pPr>
+        <w:spacing w:after="120" w:line="240" w:lineRule="auto"/>
+        <w:rPr>
+          <w:rFonts w:ascii="Georgia" w:hAnsi="Georgia"/>
+          <w:b/>
+          <w:sz w:val="24"/>
+          <w:szCs w:val="24"/>
+        </w:rPr>
+      </w:pPr>
+      <w:r>
+        <w:rPr>
+          <w:rFonts w:ascii="Georgia" w:hAnsi="Georgia"/>
+          <w:b/>
+          <w:sz w:val="24"/>
+          <w:szCs w:val="24"/>
+        </w:rPr>
+        <w:t>Complete Output</w:t>
+      </w:r>
+    </w:p>
+    <w:p>
+      <w:pPr>
+        <w:spacing w:after="0" w:line="240" w:lineRule="auto"/>
+        <w:ind w:left="720"/>
+        <w:rPr>
+          <w:rFonts w:ascii="Batang" w:eastAsia="Batang" w:hAnsi="Batang"/>
+          <w:sz w:val="24"/>
+          <w:szCs w:val="24"/>
+        </w:rPr>
+      </w:pPr>
+      <w:r>
+        <w:rPr>
+          <w:rFonts w:ascii="Batang" w:eastAsia="Batang" w:hAnsi="Batang"/>
+          <w:sz w:val="24"/>
+          <w:szCs w:val="24"/>
+        </w:rPr>
+        <w:t xml:space="preserve">*********************************** </w:t>
+      </w:r>
+    </w:p>
+    <w:p>
+      <w:pPr>
+        <w:spacing w:after="0" w:line="240" w:lineRule="auto"/>
+        <w:ind w:left="720"/>
+        <w:rPr>
+          <w:rFonts w:ascii="Batang" w:eastAsia="Batang" w:hAnsi="Batang"/>
+          <w:sz w:val="24"/>
+          <w:szCs w:val="24"/>
+        </w:rPr>
+      </w:pPr>
+      <w:r>
+        <w:rPr>
+          <w:rFonts w:ascii="Batang" w:eastAsia="Batang" w:hAnsi="Batang"/>
+          <w:sz w:val="24"/>
+          <w:szCs w:val="24"/>
+        </w:rPr>
+        <w:t xml:space="preserve">Customer: Pete </w:t>
+      </w:r>
+      <w:proofErr w:type="spellStart"/>
+      <w:r>
+        <w:rPr>
+          <w:rFonts w:ascii="Batang" w:eastAsia="Batang" w:hAnsi="Batang"/>
+          <w:sz w:val="24"/>
+          <w:szCs w:val="24"/>
+        </w:rPr>
+        <w:t>Newbee</w:t>
+      </w:r>
+      <w:proofErr w:type="spellEnd"/>
+      <w:r>
+        <w:rPr>
+          <w:rFonts w:ascii="Batang" w:eastAsia="Batang" w:hAnsi="Batang"/>
+          <w:sz w:val="24"/>
+          <w:szCs w:val="24"/>
+        </w:rPr>
+        <w:t xml:space="preserve"> Current Balance: 300.0 Age of Debt: 20</w:t>
+      </w:r>
+    </w:p>
+    <w:p>
+      <w:pPr>
+        <w:spacing w:after="0" w:line="240" w:lineRule="auto"/>
+        <w:ind w:left="720"/>
+        <w:rPr>
+          <w:rFonts w:ascii="Batang" w:eastAsia="Batang" w:hAnsi="Batang"/>
+          <w:sz w:val="24"/>
+          <w:szCs w:val="24"/>
+        </w:rPr>
+      </w:pPr>
+      <w:r>
+        <w:rPr>
+          <w:rFonts w:ascii="Batang" w:eastAsia="Batang" w:hAnsi="Batang"/>
+          <w:sz w:val="24"/>
+          <w:szCs w:val="24"/>
+        </w:rPr>
+        <w:t>First Notice</w:t>
+      </w:r>
+    </w:p>
+    <w:p>
+      <w:pPr>
+        <w:spacing w:after="0" w:line="240" w:lineRule="auto"/>
+        <w:ind w:left="720"/>
+        <w:rPr>
+          <w:rFonts w:ascii="Georgia" w:hAnsi="Georgia"/>
+          <w:sz w:val="24"/>
+          <w:szCs w:val="24"/>
+        </w:rPr>
+      </w:pPr>
+      <w:r>
+        <w:rPr>
+          <w:rFonts w:ascii="Batang" w:eastAsia="Batang" w:hAnsi="Batang"/>
+          <w:sz w:val="24"/>
+          <w:szCs w:val="24"/>
+        </w:rPr>
+        <w:t>Please pay us by the first of next month.</w:t>
+      </w:r>
+      <w:r>
+        <w:rPr>
+          <w:rFonts w:ascii="Georgia" w:hAnsi="Georgia"/>
+          <w:sz w:val="24"/>
+          <w:szCs w:val="24"/>
+        </w:rPr>
+        <w:cr/>
+      </w:r>
+    </w:p>
+    <w:p>
+      <w:pPr>
+        <w:spacing w:after="0" w:line="240" w:lineRule="auto"/>
+        <w:rPr>
+          <w:rFonts w:ascii="Georgia" w:hAnsi="Georgia"/>
+          <w:sz w:val="24"/>
+          <w:szCs w:val="24"/>
+        </w:rPr>
+      </w:pPr>
+      <w:r>
+        <w:rPr>
+          <w:rFonts w:ascii="Georgia" w:hAnsi="Georgia"/>
+          <w:b/>
+          <w:sz w:val="24"/>
+          <w:szCs w:val="24"/>
+        </w:rPr>
+        <w:t xml:space="preserve">Note: </w:t>
+      </w:r>
+      <w:r>
+        <w:rPr>
+          <w:rFonts w:ascii="Georgia" w:hAnsi="Georgia"/>
+          <w:sz w:val="24"/>
+          <w:szCs w:val="24"/>
+        </w:rPr>
+        <w:t xml:space="preserve">The first two lines </w:t>
+      </w:r>
+      <w:r>
+        <w:rPr>
+          <w:rFonts w:ascii="Georgia" w:hAnsi="Georgia"/>
+          <w:sz w:val="24"/>
+          <w:szCs w:val="24"/>
+        </w:rPr>
+        <w:t xml:space="preserve">above </w:t>
+      </w:r>
+      <w:r>
+        <w:rPr>
+          <w:rFonts w:ascii="Georgia" w:hAnsi="Georgia"/>
+          <w:sz w:val="24"/>
+          <w:szCs w:val="24"/>
+        </w:rPr>
+        <w:t>(including the asterisks</w:t>
+      </w:r>
+      <w:r>
+        <w:rPr>
+          <w:rFonts w:ascii="Georgia" w:hAnsi="Georgia"/>
+          <w:sz w:val="24"/>
+          <w:szCs w:val="24"/>
+        </w:rPr>
+        <w:t>)</w:t>
+      </w:r>
+      <w:r>
+        <w:rPr>
+          <w:rFonts w:ascii="Georgia" w:hAnsi="Georgia"/>
+          <w:sz w:val="24"/>
+          <w:szCs w:val="24"/>
+        </w:rPr>
+        <w:t xml:space="preserve"> are </w:t>
+      </w:r>
+      <w:r>
+        <w:rPr>
+          <w:rFonts w:ascii="Georgia" w:hAnsi="Georgia"/>
+          <w:sz w:val="24"/>
+          <w:szCs w:val="24"/>
+        </w:rPr>
+        <w:t>printed</w:t>
+      </w:r>
+      <w:r>
+        <w:rPr>
+          <w:rFonts w:ascii="Georgia" w:hAnsi="Georgia"/>
+          <w:sz w:val="24"/>
+          <w:szCs w:val="24"/>
+        </w:rPr>
+        <w:t xml:space="preserve"> in the </w:t>
+      </w:r>
+      <w:proofErr w:type="spellStart"/>
+      <w:proofErr w:type="gramStart"/>
+      <w:r>
+        <w:rPr>
+          <w:rFonts w:ascii="Courier New" w:hAnsi="Courier New" w:cs="Courier New"/>
+          <w:sz w:val="24"/>
+          <w:szCs w:val="24"/>
+        </w:rPr>
+        <w:t>statemen</w:t>
+      </w:r>
+      <w:r>
+        <w:rPr>
+          <w:rFonts w:ascii="Courier New" w:hAnsi="Courier New" w:cs="Courier New"/>
+          <w:sz w:val="24"/>
+          <w:szCs w:val="24"/>
+        </w:rPr>
+        <w:t>tDetails</w:t>
+      </w:r>
+      <w:proofErr w:type="spellEnd"/>
+      <w:r>
+        <w:rPr>
+          <w:rFonts w:ascii="Courier New" w:hAnsi="Courier New" w:cs="Courier New"/>
+          <w:sz w:val="24"/>
+          <w:szCs w:val="24"/>
+        </w:rPr>
+        <w:t>(</w:t>
+      </w:r>
+      <w:proofErr w:type="gramEnd"/>
+      <w:r>
+        <w:rPr>
+          <w:rFonts w:ascii="Courier New" w:hAnsi="Courier New" w:cs="Courier New"/>
+          <w:sz w:val="24"/>
+          <w:szCs w:val="24"/>
+        </w:rPr>
+        <w:t>)</w:t>
+      </w:r>
+      <w:r>
+        <w:rPr>
+          <w:rFonts w:ascii="Georgia" w:hAnsi="Georgia"/>
+          <w:sz w:val="24"/>
+          <w:szCs w:val="24"/>
+        </w:rPr>
+        <w:t xml:space="preserve"> method.  </w:t>
+      </w:r>
+      <w:r>
+        <w:rPr>
+          <w:rFonts w:ascii="Georgia" w:hAnsi="Georgia"/>
+          <w:sz w:val="24"/>
+          <w:szCs w:val="24"/>
+        </w:rPr>
+        <w:t xml:space="preserve">Each of the last two lines are </w:t>
+      </w:r>
+      <w:r>
+        <w:rPr>
+          <w:rFonts w:ascii="Georgia" w:hAnsi="Georgia"/>
+          <w:sz w:val="24"/>
+          <w:szCs w:val="24"/>
+        </w:rPr>
+        <w:t xml:space="preserve">printed in </w:t>
+      </w:r>
+      <w:r>
+        <w:rPr>
+          <w:rFonts w:ascii="Georgia" w:hAnsi="Georgia"/>
           <w:i/>
           <w:sz w:val="24"/>
           <w:szCs w:val="24"/>
         </w:rPr>
-        <w:t>Remember</w:t>
-      </w:r>
-      <w:r>
-        <w:rPr>
-          <w:rFonts w:ascii="Georgia" w:hAnsi="Georgia"/>
-          <w:sz w:val="24"/>
-          <w:szCs w:val="24"/>
-        </w:rPr>
-        <w:t xml:space="preserve"> – </w:t>
-      </w:r>
-      <w:r>
-        <w:rPr>
-          <w:rFonts w:ascii="Georgia" w:hAnsi="Georgia"/>
-          <w:sz w:val="24"/>
-          <w:szCs w:val="24"/>
-        </w:rPr>
-        <w:t xml:space="preserve">Don’t forget to use </w:t>
-      </w:r>
-      <w:r>
-        <w:rPr>
-          <w:rFonts w:ascii="Georgia" w:hAnsi="Georgia"/>
-          <w:sz w:val="24"/>
-          <w:szCs w:val="24"/>
-        </w:rPr>
-        <w:t>Copy/Paste</w:t>
-      </w:r>
-      <w:r>
-        <w:rPr>
-          <w:rFonts w:ascii="Georgia" w:hAnsi="Georgia"/>
-          <w:sz w:val="24"/>
-          <w:szCs w:val="24"/>
-        </w:rPr>
-        <w:t>.</w:t>
+        <w:t>separate parts</w:t>
+      </w:r>
+      <w:r>
+        <w:rPr>
+          <w:rFonts w:ascii="Georgia" w:hAnsi="Georgia"/>
+          <w:sz w:val="24"/>
+          <w:szCs w:val="24"/>
+        </w:rPr>
+        <w:t xml:space="preserve"> of the </w:t>
+      </w:r>
+      <w:proofErr w:type="spellStart"/>
+      <w:proofErr w:type="gramStart"/>
+      <w:r>
+        <w:rPr>
+          <w:rFonts w:ascii="Courier New" w:hAnsi="Courier New" w:cs="Courier New"/>
+          <w:sz w:val="24"/>
+          <w:szCs w:val="24"/>
+        </w:rPr>
+        <w:t>calcStatement</w:t>
+      </w:r>
+      <w:proofErr w:type="spellEnd"/>
+      <w:r>
+        <w:rPr>
+          <w:rFonts w:ascii="Courier New" w:hAnsi="Courier New" w:cs="Courier New"/>
+          <w:sz w:val="24"/>
+          <w:szCs w:val="24"/>
+        </w:rPr>
+        <w:t>(</w:t>
+      </w:r>
+      <w:proofErr w:type="gramEnd"/>
+      <w:r>
+        <w:rPr>
+          <w:rFonts w:ascii="Courier New" w:hAnsi="Courier New" w:cs="Courier New"/>
+          <w:sz w:val="24"/>
+          <w:szCs w:val="24"/>
+        </w:rPr>
+        <w:t>)</w:t>
+      </w:r>
+      <w:r>
+        <w:rPr>
+          <w:rFonts w:ascii="Georgia" w:hAnsi="Georgia"/>
+          <w:sz w:val="24"/>
+          <w:szCs w:val="24"/>
+        </w:rPr>
+        <w:t xml:space="preserve"> method.</w:t>
       </w:r>
     </w:p>
     <w:p>
@@ -2672,16 +3284,47 @@
         <w:spacing w:after="0" w:line="240" w:lineRule="auto"/>
         <w:rPr>
           <w:rFonts w:ascii="Georgia" w:hAnsi="Georgia"/>
+          <w:sz w:val="24"/>
+          <w:szCs w:val="24"/>
+        </w:rPr>
+      </w:pPr>
+    </w:p>
+    <w:p>
+      <w:pPr>
+        <w:rPr>
+          <w:rFonts w:ascii="Georgia" w:hAnsi="Georgia"/>
           <w:b/>
           <w:sz w:val="24"/>
           <w:szCs w:val="24"/>
         </w:rPr>
       </w:pPr>
-      <w:r>
+    </w:p>
+    <w:p>
+      <w:pPr>
+        <w:spacing w:after="0" w:line="240" w:lineRule="auto"/>
         <w:rPr>
           <w:rFonts w:ascii="Georgia" w:hAnsi="Georgia"/>
           <w:b/>
           <w:sz w:val="24"/>
+          <w:szCs w:val="24"/>
+        </w:rPr>
+      </w:pPr>
+    </w:p>
+    <w:p>
+      <w:pPr>
+        <w:spacing w:after="0" w:line="240" w:lineRule="auto"/>
+        <w:rPr>
+          <w:rFonts w:ascii="Georgia" w:hAnsi="Georgia"/>
+          <w:b/>
+          <w:sz w:val="28"/>
+          <w:szCs w:val="24"/>
+        </w:rPr>
+      </w:pPr>
+      <w:r>
+        <w:rPr>
+          <w:rFonts w:ascii="Georgia" w:hAnsi="Georgia"/>
+          <w:b/>
+          <w:sz w:val="28"/>
           <w:szCs w:val="24"/>
         </w:rPr>
         <w:t>Conditions</w:t>
@@ -2871,6 +3514,16 @@
               </w:rPr>
               <w:t xml:space="preserve">First notice: </w:t>
             </w:r>
+          </w:p>
+          <w:p>
+            <w:pPr>
+              <w:spacing w:after="60"/>
+              <w:rPr>
+                <w:rFonts w:ascii="Georgia" w:hAnsi="Georgia"/>
+                <w:sz w:val="24"/>
+                <w:szCs w:val="24"/>
+              </w:rPr>
+            </w:pPr>
             <w:r>
               <w:rPr>
                 <w:rFonts w:ascii="Georgia" w:hAnsi="Georgia"/>
@@ -2953,7 +3606,25 @@
                 <w:sz w:val="24"/>
                 <w:szCs w:val="24"/>
               </w:rPr>
-              <w:t>First Notice: Warning - Bill over $1000.</w:t>
+              <w:t xml:space="preserve">First Notice: </w:t>
+            </w:r>
+          </w:p>
+          <w:p>
+            <w:pPr>
+              <w:spacing w:after="60"/>
+              <w:rPr>
+                <w:rFonts w:ascii="Georgia" w:hAnsi="Georgia"/>
+                <w:sz w:val="24"/>
+                <w:szCs w:val="24"/>
+              </w:rPr>
+            </w:pPr>
+            <w:r>
+              <w:rPr>
+                <w:rFonts w:ascii="Georgia" w:hAnsi="Georgia"/>
+                <w:sz w:val="24"/>
+                <w:szCs w:val="24"/>
+              </w:rPr>
+              <w:t>Warning - Bill over $1000.</w:t>
             </w:r>
             <w:r>
               <w:rPr>
@@ -3061,7 +3732,25 @@
                 <w:sz w:val="24"/>
                 <w:szCs w:val="24"/>
               </w:rPr>
-              <w:t xml:space="preserve">bill – Please pay </w:t>
+              <w:t>bill</w:t>
+            </w:r>
+          </w:p>
+          <w:p>
+            <w:pPr>
+              <w:spacing w:after="60"/>
+              <w:rPr>
+                <w:rFonts w:ascii="Georgia" w:hAnsi="Georgia"/>
+                <w:sz w:val="24"/>
+                <w:szCs w:val="24"/>
+              </w:rPr>
+            </w:pPr>
+            <w:r>
+              <w:rPr>
+                <w:rFonts w:ascii="Georgia" w:hAnsi="Georgia"/>
+                <w:sz w:val="24"/>
+                <w:szCs w:val="24"/>
+              </w:rPr>
+              <w:t xml:space="preserve">Please pay </w:t>
             </w:r>
             <w:r>
               <w:rPr>
@@ -3153,7 +3842,33 @@
                 <w:sz w:val="24"/>
                 <w:szCs w:val="24"/>
               </w:rPr>
-              <w:t>Second notice: Past Due bill over $1000 – Please pay as soon as possible.</w:t>
+              <w:t xml:space="preserve">Second notice: Past Due bill </w:t>
+            </w:r>
+          </w:p>
+          <w:p>
+            <w:pPr>
+              <w:spacing w:after="60"/>
+              <w:rPr>
+                <w:rFonts w:ascii="Georgia" w:hAnsi="Georgia"/>
+                <w:sz w:val="24"/>
+                <w:szCs w:val="24"/>
+              </w:rPr>
+            </w:pPr>
+            <w:r>
+              <w:rPr>
+                <w:rFonts w:ascii="Georgia" w:hAnsi="Georgia"/>
+                <w:sz w:val="24"/>
+                <w:szCs w:val="24"/>
+              </w:rPr>
+              <w:t>O</w:t>
+            </w:r>
+            <w:r>
+              <w:rPr>
+                <w:rFonts w:ascii="Georgia" w:hAnsi="Georgia"/>
+                <w:sz w:val="24"/>
+                <w:szCs w:val="24"/>
+              </w:rPr>
+              <w:t>ver $1000 – Please pay as soon as possible.</w:t>
             </w:r>
           </w:p>
         </w:tc>
@@ -3229,7 +3944,25 @@
                 <w:sz w:val="24"/>
                 <w:szCs w:val="24"/>
               </w:rPr>
-              <w:t>Final notice: Past Due bill – Please pay as soon as possible.</w:t>
+              <w:t>Final notice: Past Due bill</w:t>
+            </w:r>
+          </w:p>
+          <w:p>
+            <w:pPr>
+              <w:spacing w:after="60"/>
+              <w:rPr>
+                <w:rFonts w:ascii="Georgia" w:hAnsi="Georgia"/>
+                <w:sz w:val="24"/>
+                <w:szCs w:val="24"/>
+              </w:rPr>
+            </w:pPr>
+            <w:r>
+              <w:rPr>
+                <w:rFonts w:ascii="Georgia" w:hAnsi="Georgia"/>
+                <w:sz w:val="24"/>
+                <w:szCs w:val="24"/>
+              </w:rPr>
+              <w:t>Please pay as soon as possible.</w:t>
             </w:r>
           </w:p>
         </w:tc>
@@ -3305,8 +4038,18 @@
                 <w:sz w:val="24"/>
                 <w:szCs w:val="24"/>
               </w:rPr>
-              <w:t xml:space="preserve">Final notice: Past Due </w:t>
+              <w:t xml:space="preserve">Final notice: Past Due bill </w:t>
             </w:r>
+          </w:p>
+          <w:p>
+            <w:pPr>
+              <w:spacing w:after="60"/>
+              <w:rPr>
+                <w:rFonts w:ascii="Georgia" w:hAnsi="Georgia"/>
+                <w:sz w:val="24"/>
+                <w:szCs w:val="24"/>
+              </w:rPr>
+            </w:pPr>
             <w:proofErr w:type="gramStart"/>
             <w:r>
               <w:rPr>
@@ -3314,7 +4057,7 @@
                 <w:sz w:val="24"/>
                 <w:szCs w:val="24"/>
               </w:rPr>
-              <w:t>bill  over</w:t>
+              <w:t>over</w:t>
             </w:r>
             <w:proofErr w:type="gramEnd"/>
             <w:r>
@@ -3328,40 +4071,6 @@
           </w:p>
         </w:tc>
       </w:tr>
-      <w:tr>
-        <w:tc>
-          <w:tcPr>
-            <w:tcW w:w="4680" w:type="dxa"/>
-          </w:tcPr>
-          <w:p>
-            <w:pPr>
-              <w:spacing w:after="60"/>
-              <w:rPr>
-                <w:rFonts w:ascii="Georgia" w:hAnsi="Georgia"/>
-                <w:sz w:val="24"/>
-                <w:szCs w:val="24"/>
-              </w:rPr>
-            </w:pPr>
-            <w:bookmarkStart w:id="0" w:name="_GoBack"/>
-          </w:p>
-        </w:tc>
-        <w:tc>
-          <w:tcPr>
-            <w:tcW w:w="4770" w:type="dxa"/>
-          </w:tcPr>
-          <w:p>
-            <w:pPr>
-              <w:spacing w:after="60"/>
-              <w:rPr>
-                <w:rFonts w:ascii="Georgia" w:hAnsi="Georgia"/>
-                <w:sz w:val="24"/>
-                <w:szCs w:val="24"/>
-              </w:rPr>
-            </w:pPr>
-          </w:p>
-        </w:tc>
-      </w:tr>
-      <w:bookmarkEnd w:id="0"/>
       <w:tr>
         <w:tc>
           <w:tcPr>
@@ -3931,7 +4640,7 @@
         <w:ind w:left="2880" w:hanging="360"/>
       </w:pPr>
     </w:lvl>
-    <w:lvl w:ilvl="4" w:tplc="04090019" w:tentative="1">
+    <w:lvl w:ilvl="4" w:tplc="04090019">
       <w:start w:val="1"/>
       <w:numFmt w:val="lowerLetter"/>
       <w:lvlText w:val="%5."/>

</xml_diff>